<commit_message>
Atualização do caso de teste do crud de produtos.
</commit_message>
<xml_diff>
--- a/4.4 Caso de Teste - UC-44 Excluir produto.docx
+++ b/4.4 Caso de Teste - UC-44 Excluir produto.docx
@@ -381,6 +381,14 @@
                 <w:color w:val="000000" w:themeColor="text1"/>
               </w:rPr>
               <w:t>BOTÃO EXCLUIR</w:t>
+            </w:r>
+            <w:r>
+              <w:rPr>
+                <w:rFonts w:ascii="Arial" w:hAnsi="Arial" w:cs="Arial"/>
+                <w:b/>
+                <w:color w:val="000000" w:themeColor="text1"/>
+              </w:rPr>
+              <w:t xml:space="preserve"> PRODUTO</w:t>
             </w:r>
           </w:p>
         </w:tc>
@@ -673,7 +681,28 @@
                 <w:sz w:val="18"/>
                 <w:szCs w:val="18"/>
               </w:rPr>
-              <w:t xml:space="preserve">BOTÃO EXCLUIR </w:t>
+              <w:t>BOTÃO EXCLUIR</w:t>
+            </w:r>
+          </w:p>
+          <w:p>
+            <w:pPr>
+              <w:pStyle w:val="Cabealho"/>
+              <w:jc w:val="center"/>
+              <w:rPr>
+                <w:rFonts w:ascii="Arial" w:hAnsi="Arial" w:cs="Arial"/>
+                <w:b/>
+                <w:sz w:val="18"/>
+                <w:szCs w:val="18"/>
+              </w:rPr>
+            </w:pPr>
+            <w:r>
+              <w:rPr>
+                <w:rFonts w:ascii="Arial" w:hAnsi="Arial" w:cs="Arial"/>
+                <w:b/>
+                <w:sz w:val="18"/>
+                <w:szCs w:val="18"/>
+              </w:rPr>
+              <w:t>PRODUTO</w:t>
             </w:r>
           </w:p>
         </w:tc>
@@ -1968,6 +1997,16 @@
               </w:rPr>
               <w:t>BOTÃO EXCLUIR</w:t>
             </w:r>
+            <w:r>
+              <w:rPr>
+                <w:rFonts w:ascii="Arial" w:hAnsi="Arial" w:cs="Arial"/>
+                <w:b/>
+                <w:color w:val="000000" w:themeColor="text1"/>
+              </w:rPr>
+              <w:t xml:space="preserve"> PRODUTO</w:t>
+            </w:r>
+            <w:bookmarkStart w:id="0" w:name="_GoBack"/>
+            <w:bookmarkEnd w:id="0"/>
           </w:p>
         </w:tc>
         <w:tc>
@@ -2225,8 +2264,27 @@
               </w:rPr>
               <w:t>BOTÃO EXCLUIR</w:t>
             </w:r>
-            <w:bookmarkStart w:id="0" w:name="_GoBack"/>
-            <w:bookmarkEnd w:id="0"/>
+          </w:p>
+          <w:p>
+            <w:pPr>
+              <w:pStyle w:val="Cabealho"/>
+              <w:jc w:val="center"/>
+              <w:rPr>
+                <w:rFonts w:ascii="Arial" w:hAnsi="Arial" w:cs="Arial"/>
+                <w:b/>
+                <w:sz w:val="18"/>
+                <w:szCs w:val="18"/>
+              </w:rPr>
+            </w:pPr>
+            <w:r>
+              <w:rPr>
+                <w:rFonts w:ascii="Arial" w:hAnsi="Arial" w:cs="Arial"/>
+                <w:b/>
+                <w:sz w:val="18"/>
+                <w:szCs w:val="18"/>
+              </w:rPr>
+              <w:t>PRODUTO</w:t>
+            </w:r>
           </w:p>
         </w:tc>
         <w:tc>
@@ -3251,7 +3309,7 @@
         </mc:Choice>
         <mc:Fallback>
           <w:pict>
-            <v:shapetype w14:anchorId="6F1DC683" id="_x0000_t32" coordsize="21600,21600" o:spt="32" o:oned="t" path="m,l21600,21600e" filled="f">
+            <v:shapetype w14:anchorId="6B5D1DE9" id="_x0000_t32" coordsize="21600,21600" o:spt="32" o:oned="t" path="m,l21600,21600e" filled="f">
               <v:path arrowok="t" fillok="f" o:connecttype="none"/>
               <o:lock v:ext="edit" shapetype="t"/>
             </v:shapetype>
@@ -4562,7 +4620,7 @@
 </file>
 
 <file path=customXml/itemProps1.xml><?xml version="1.0" encoding="utf-8"?>
-<ds:datastoreItem xmlns:ds="http://schemas.openxmlformats.org/officeDocument/2006/customXml" ds:itemID="{C89C971F-E64A-4812-AFD7-1BFF7A59F83B}">
+<ds:datastoreItem xmlns:ds="http://schemas.openxmlformats.org/officeDocument/2006/customXml" ds:itemID="{FDA0ACDA-7C32-4613-A3B0-D43A3498A6BF}">
   <ds:schemaRefs>
     <ds:schemaRef ds:uri="http://schemas.openxmlformats.org/officeDocument/2006/bibliography"/>
   </ds:schemaRefs>

</xml_diff>